<commit_message>
Hackaton & Sprint 3
</commit_message>
<xml_diff>
--- a/Sprint 3/10_sprint3_2019.docx
+++ b/Sprint 3/10_sprint3_2019.docx
@@ -49,15 +49,13 @@
       </w:r>
       <w:r>
         <w:rPr>
-          <w:rFonts w:hint="cs"/>
           <w:b/>
           <w:bCs/>
           <w:sz w:val="56"/>
           <w:szCs w:val="56"/>
           <w:u w:val="single"/>
-          <w:rtl/>
-        </w:rPr>
-        <w:t>2</w:t>
+        </w:rPr>
+        <w:t>3</w:t>
       </w:r>
       <w:r>
         <w:rPr>
@@ -127,7 +125,23 @@
           <w:szCs w:val="32"/>
           <w:rtl/>
         </w:rPr>
-        <w:t>-</w:t>
+        <w:t>-אור שליט 203720172</w:t>
+      </w:r>
+    </w:p>
+    <w:p>
+      <w:pPr>
+        <w:rPr>
+          <w:sz w:val="32"/>
+          <w:szCs w:val="32"/>
+          <w:rtl/>
+        </w:rPr>
+      </w:pPr>
+      <w:r>
+        <w:rPr>
+          <w:sz w:val="32"/>
+          <w:szCs w:val="32"/>
+        </w:rPr>
+        <w:t>Product owner</w:t>
       </w:r>
       <w:r>
         <w:rPr>
@@ -136,7 +150,7 @@
           <w:szCs w:val="32"/>
           <w:rtl/>
         </w:rPr>
-        <w:t>אור שליט</w:t>
+        <w:t xml:space="preserve">: </w:t>
       </w:r>
       <w:r>
         <w:rPr>
@@ -145,50 +159,7 @@
           <w:szCs w:val="32"/>
           <w:rtl/>
         </w:rPr>
-        <w:t xml:space="preserve"> 203720172</w:t>
-      </w:r>
-    </w:p>
-    <w:p>
-      <w:pPr>
-        <w:rPr>
-          <w:sz w:val="32"/>
-          <w:szCs w:val="32"/>
-          <w:rtl/>
-        </w:rPr>
-      </w:pPr>
-      <w:r>
-        <w:rPr>
-          <w:sz w:val="32"/>
-          <w:szCs w:val="32"/>
-        </w:rPr>
-        <w:t>Product owner</w:t>
-      </w:r>
-      <w:r>
-        <w:rPr>
-          <w:rFonts w:hint="cs"/>
-          <w:sz w:val="32"/>
-          <w:szCs w:val="32"/>
-          <w:rtl/>
-        </w:rPr>
-        <w:t xml:space="preserve">: </w:t>
-      </w:r>
-      <w:r>
-        <w:rPr>
-          <w:rFonts w:hint="cs"/>
-          <w:sz w:val="32"/>
-          <w:szCs w:val="32"/>
-          <w:rtl/>
-        </w:rPr>
-        <w:t>שמעון אמונה</w:t>
-      </w:r>
-      <w:r>
-        <w:rPr>
-          <w:rFonts w:hint="cs"/>
-          <w:sz w:val="32"/>
-          <w:szCs w:val="32"/>
-          <w:rtl/>
-        </w:rPr>
-        <w:t>- 313165680</w:t>
+        <w:t>שמעון אמונה- 313165680</w:t>
       </w:r>
     </w:p>
     <w:p>
@@ -319,7 +290,7 @@
     </w:p>
     <w:tbl>
       <w:tblPr>
-        <w:tblStyle w:val="TableGrid"/>
+        <w:tblStyle w:val="a3"/>
         <w:bidiVisual/>
         <w:tblW w:w="0" w:type="auto"/>
         <w:tblLook w:val="04A0" w:firstRow="1" w:lastRow="0" w:firstColumn="1" w:lastColumn="0" w:noHBand="0" w:noVBand="1"/>
@@ -408,34 +379,7 @@
                 <w:szCs w:val="28"/>
                 <w:rtl/>
               </w:rPr>
-              <w:t>הוספת מנהל</w:t>
-            </w:r>
-            <w:r>
-              <w:rPr>
-                <w:rFonts w:hint="cs"/>
-                <w:sz w:val="28"/>
-                <w:szCs w:val="28"/>
-                <w:rtl/>
-              </w:rPr>
-              <w:t>-</w:t>
-            </w:r>
-            <w:r>
-              <w:rPr>
-                <w:rFonts w:hint="cs"/>
-                <w:sz w:val="28"/>
-                <w:szCs w:val="28"/>
-                <w:rtl/>
-              </w:rPr>
-              <w:t>מנהל</w:t>
-            </w:r>
-            <w:r>
-              <w:rPr>
-                <w:rFonts w:hint="cs"/>
-                <w:sz w:val="28"/>
-                <w:szCs w:val="28"/>
-                <w:rtl/>
-              </w:rPr>
-              <w:t xml:space="preserve"> </w:t>
+              <w:t xml:space="preserve">הוספת מנהל-מנהל </w:t>
             </w:r>
           </w:p>
         </w:tc>
@@ -483,16 +427,7 @@
                 <w:szCs w:val="28"/>
                 <w:rtl/>
               </w:rPr>
-              <w:t>יצירת קשר עם החברה</w:t>
-            </w:r>
-            <w:r>
-              <w:rPr>
-                <w:rFonts w:hint="cs"/>
-                <w:sz w:val="28"/>
-                <w:szCs w:val="28"/>
-                <w:rtl/>
-              </w:rPr>
-              <w:t>- לקוח</w:t>
+              <w:t>יצירת קשר עם החברה- לקוח</w:t>
             </w:r>
           </w:p>
         </w:tc>
@@ -540,34 +475,7 @@
                 <w:szCs w:val="28"/>
                 <w:rtl/>
               </w:rPr>
-              <w:t xml:space="preserve">יצירת קשר עם </w:t>
-            </w:r>
-            <w:r>
-              <w:rPr>
-                <w:rFonts w:hint="cs"/>
-                <w:sz w:val="28"/>
-                <w:szCs w:val="28"/>
-                <w:rtl/>
-              </w:rPr>
-              <w:t>המנהל</w:t>
-            </w:r>
-            <w:r>
-              <w:rPr>
-                <w:rFonts w:hint="cs"/>
-                <w:sz w:val="28"/>
-                <w:szCs w:val="28"/>
-                <w:rtl/>
-              </w:rPr>
-              <w:t xml:space="preserve">- </w:t>
-            </w:r>
-            <w:r>
-              <w:rPr>
-                <w:rFonts w:hint="cs"/>
-                <w:sz w:val="28"/>
-                <w:szCs w:val="28"/>
-                <w:rtl/>
-              </w:rPr>
-              <w:t>חברה</w:t>
+              <w:t>יצירת קשר עם המנהל- חברה</w:t>
             </w:r>
           </w:p>
         </w:tc>
@@ -615,16 +523,7 @@
                 <w:szCs w:val="28"/>
                 <w:rtl/>
               </w:rPr>
-              <w:t>ביצוע הזמנה</w:t>
-            </w:r>
-            <w:r>
-              <w:rPr>
-                <w:rFonts w:hint="cs"/>
-                <w:sz w:val="28"/>
-                <w:szCs w:val="28"/>
-                <w:rtl/>
-              </w:rPr>
-              <w:t xml:space="preserve"> </w:t>
+              <w:t xml:space="preserve">ביצוע הזמנה </w:t>
             </w:r>
             <w:r>
               <w:rPr>
@@ -868,7 +767,6 @@
           <w:p>
             <w:pPr>
               <w:rPr>
-                <w:rFonts w:hint="cs"/>
                 <w:sz w:val="28"/>
                 <w:szCs w:val="28"/>
                 <w:rtl/>
@@ -892,7 +790,6 @@
           <w:p>
             <w:pPr>
               <w:rPr>
-                <w:rFonts w:hint="cs"/>
                 <w:sz w:val="28"/>
                 <w:szCs w:val="28"/>
                 <w:rtl/>
@@ -966,7 +863,6 @@
           <w:p>
             <w:pPr>
               <w:rPr>
-                <w:rFonts w:hint="cs"/>
                 <w:sz w:val="28"/>
                 <w:szCs w:val="28"/>
                 <w:rtl/>
@@ -990,7 +886,6 @@
           <w:p>
             <w:pPr>
               <w:rPr>
-                <w:rFonts w:hint="cs"/>
                 <w:sz w:val="28"/>
                 <w:szCs w:val="28"/>
                 <w:rtl/>
@@ -1016,7 +911,6 @@
           <w:p>
             <w:pPr>
               <w:rPr>
-                <w:rFonts w:hint="cs"/>
                 <w:sz w:val="28"/>
                 <w:szCs w:val="28"/>
                 <w:rtl/>
@@ -1040,7 +934,6 @@
           <w:p>
             <w:pPr>
               <w:rPr>
-                <w:rFonts w:hint="cs"/>
                 <w:sz w:val="28"/>
                 <w:szCs w:val="28"/>
                 <w:rtl/>
@@ -1214,7 +1107,7 @@
     </w:p>
     <w:tbl>
       <w:tblPr>
-        <w:tblStyle w:val="TableGrid"/>
+        <w:tblStyle w:val="a3"/>
         <w:tblpPr w:leftFromText="180" w:rightFromText="180" w:vertAnchor="page" w:horzAnchor="margin" w:tblpXSpec="center" w:tblpY="3241"/>
         <w:bidiVisual/>
         <w:tblW w:w="8811" w:type="dxa"/>
@@ -1495,7 +1388,6 @@
           <w:p>
             <w:pPr>
               <w:rPr>
-                <w:rFonts w:hint="cs"/>
                 <w:sz w:val="28"/>
                 <w:szCs w:val="28"/>
                 <w:rtl/>
@@ -2219,8 +2111,20 @@
           <w:u w:val="single"/>
           <w:rtl/>
         </w:rPr>
-        <w:t xml:space="preserve"> 2</w:t>
-      </w:r>
+        <w:t xml:space="preserve"> </w:t>
+      </w:r>
+      <w:r>
+        <w:rPr>
+          <w:b/>
+          <w:bCs/>
+          <w:sz w:val="36"/>
+          <w:szCs w:val="36"/>
+          <w:u w:val="single"/>
+        </w:rPr>
+        <w:t>3</w:t>
+      </w:r>
+      <w:bookmarkStart w:id="0" w:name="_GoBack"/>
+      <w:bookmarkEnd w:id="0"/>
       <w:r>
         <w:rPr>
           <w:rFonts w:hint="cs"/>
@@ -2847,7 +2751,6 @@
           <w:rtl/>
         </w:rPr>
       </w:pPr>
-      <w:bookmarkStart w:id="0" w:name="_GoBack"/>
       <w:r>
         <w:rPr>
           <w:noProof/>
@@ -2901,7 +2804,6 @@
           </wp:inline>
         </w:drawing>
       </w:r>
-      <w:bookmarkEnd w:id="0"/>
     </w:p>
     <w:p>
       <w:pPr>
@@ -3090,6 +2992,7 @@
     <w:lsdException w:name="HTML Sample" w:semiHidden="1" w:unhideWhenUsed="1"/>
     <w:lsdException w:name="HTML Typewriter" w:semiHidden="1" w:unhideWhenUsed="1"/>
     <w:lsdException w:name="HTML Variable" w:semiHidden="1" w:unhideWhenUsed="1"/>
+    <w:lsdException w:name="Normal Table" w:semiHidden="1" w:unhideWhenUsed="1"/>
     <w:lsdException w:name="annotation subject" w:semiHidden="1" w:unhideWhenUsed="1"/>
     <w:lsdException w:name="No List" w:semiHidden="1" w:unhideWhenUsed="1"/>
     <w:lsdException w:name="Outline List 1" w:semiHidden="1" w:unhideWhenUsed="1"/>
@@ -3136,8 +3039,10 @@
     <w:lsdException w:name="Table Subtle 2" w:semiHidden="1" w:unhideWhenUsed="1"/>
     <w:lsdException w:name="Table Web 1" w:semiHidden="1" w:unhideWhenUsed="1"/>
     <w:lsdException w:name="Table Web 2" w:semiHidden="1" w:unhideWhenUsed="1"/>
+    <w:lsdException w:name="Table Web 3" w:semiHidden="1" w:unhideWhenUsed="1"/>
     <w:lsdException w:name="Balloon Text" w:semiHidden="1" w:unhideWhenUsed="1"/>
     <w:lsdException w:name="Table Grid" w:uiPriority="39"/>
+    <w:lsdException w:name="Table Theme" w:semiHidden="1" w:unhideWhenUsed="1"/>
     <w:lsdException w:name="Placeholder Text" w:semiHidden="1"/>
     <w:lsdException w:name="No Spacing" w:uiPriority="1" w:qFormat="1"/>
     <w:lsdException w:name="Light Shading" w:uiPriority="60"/>
@@ -3359,7 +3264,7 @@
     <w:lsdException w:name="Unresolved Mention" w:semiHidden="1" w:unhideWhenUsed="1"/>
     <w:lsdException w:name="Smart Link" w:semiHidden="1" w:unhideWhenUsed="1"/>
   </w:latentStyles>
-  <w:style w:type="paragraph" w:default="1" w:styleId="Normal">
+  <w:style w:type="paragraph" w:default="1" w:styleId="a">
     <w:name w:val="Normal"/>
     <w:qFormat/>
     <w:rsid w:val="00CB283E"/>
@@ -3367,13 +3272,13 @@
       <w:bidi/>
     </w:pPr>
   </w:style>
-  <w:style w:type="character" w:default="1" w:styleId="DefaultParagraphFont">
+  <w:style w:type="character" w:default="1" w:styleId="a0">
     <w:name w:val="Default Paragraph Font"/>
     <w:uiPriority w:val="1"/>
     <w:semiHidden/>
     <w:unhideWhenUsed/>
   </w:style>
-  <w:style w:type="table" w:default="1" w:styleId="TableNormal">
+  <w:style w:type="table" w:default="1" w:styleId="a1">
     <w:name w:val="Normal Table"/>
     <w:uiPriority w:val="99"/>
     <w:semiHidden/>
@@ -3388,15 +3293,15 @@
       </w:tblCellMar>
     </w:tblPr>
   </w:style>
-  <w:style w:type="numbering" w:default="1" w:styleId="NoList">
+  <w:style w:type="numbering" w:default="1" w:styleId="a2">
     <w:name w:val="No List"/>
     <w:uiPriority w:val="99"/>
     <w:semiHidden/>
     <w:unhideWhenUsed/>
   </w:style>
-  <w:style w:type="table" w:styleId="TableGrid">
+  <w:style w:type="table" w:styleId="a3">
     <w:name w:val="Table Grid"/>
-    <w:basedOn w:val="TableNormal"/>
+    <w:basedOn w:val="a1"/>
     <w:uiPriority w:val="39"/>
     <w:rsid w:val="00CB283E"/>
     <w:pPr>
@@ -3415,7 +3320,7 @@
   </w:style>
   <w:style w:type="character" w:styleId="Hyperlink">
     <w:name w:val="Hyperlink"/>
-    <w:basedOn w:val="DefaultParagraphFont"/>
+    <w:basedOn w:val="a0"/>
     <w:uiPriority w:val="99"/>
     <w:semiHidden/>
     <w:unhideWhenUsed/>

</xml_diff>